<commit_message>
Worked on Game Pitch and Scripts
</commit_message>
<xml_diff>
--- a/GamePitch.docx
+++ b/GamePitch.docx
@@ -8,8 +8,641 @@
           <w:tab w:val="left" w:pos="3648"/>
         </w:tabs>
       </w:pPr>
-      <w:bookmarkStart w:id="0" w:name="_GoBack"/>
-      <w:bookmarkEnd w:id="0"/>
+      <w:r>
+        <w:rPr>
+          <w:noProof/>
+        </w:rPr>
+        <mc:AlternateContent>
+          <mc:Choice Requires="wps">
+            <w:drawing>
+              <wp:anchor distT="0" distB="0" distL="114300" distR="114300" simplePos="0" relativeHeight="251681792" behindDoc="0" locked="0" layoutInCell="1" allowOverlap="1" wp14:anchorId="1733C759" wp14:editId="459F72D1">
+                <wp:simplePos x="0" y="0"/>
+                <wp:positionH relativeFrom="margin">
+                  <wp:align>left</wp:align>
+                </wp:positionH>
+                <wp:positionV relativeFrom="paragraph">
+                  <wp:posOffset>4206240</wp:posOffset>
+                </wp:positionV>
+                <wp:extent cx="3167743" cy="2956560"/>
+                <wp:effectExtent l="0" t="0" r="0" b="0"/>
+                <wp:wrapNone/>
+                <wp:docPr id="17" name="Text Box 17"/>
+                <wp:cNvGraphicFramePr/>
+                <a:graphic xmlns:a="http://schemas.openxmlformats.org/drawingml/2006/main">
+                  <a:graphicData uri="http://schemas.microsoft.com/office/word/2010/wordprocessingShape">
+                    <wps:wsp>
+                      <wps:cNvSpPr txBox="1"/>
+                      <wps:spPr>
+                        <a:xfrm>
+                          <a:off x="0" y="0"/>
+                          <a:ext cx="3167743" cy="2956560"/>
+                        </a:xfrm>
+                        <a:prstGeom prst="rect">
+                          <a:avLst/>
+                        </a:prstGeom>
+                        <a:noFill/>
+                        <a:ln w="6350">
+                          <a:noFill/>
+                        </a:ln>
+                      </wps:spPr>
+                      <wps:txbx>
+                        <w:txbxContent>
+                          <w:p>
+                            <w:pPr>
+                              <w:rPr>
+                                <w:rFonts w:ascii="Poor Richard" w:hAnsi="Poor Richard"/>
+                                <w:b/>
+                                <w:sz w:val="40"/>
+                                <w:szCs w:val="40"/>
+                              </w:rPr>
+                            </w:pPr>
+                            <w:bookmarkStart w:id="0" w:name="_GoBack"/>
+                            <w:r>
+                              <w:rPr>
+                                <w:rFonts w:ascii="Poor Richard" w:hAnsi="Poor Richard"/>
+                                <w:b/>
+                                <w:sz w:val="40"/>
+                                <w:szCs w:val="40"/>
+                              </w:rPr>
+                              <w:t>Similar Games</w:t>
+                            </w:r>
+                          </w:p>
+                          <w:p>
+                            <w:pPr>
+                              <w:pStyle w:val="ListParagraph"/>
+                              <w:numPr>
+                                <w:ilvl w:val="0"/>
+                                <w:numId w:val="1"/>
+                              </w:numPr>
+                              <w:rPr>
+                                <w:rFonts w:ascii="Poor Richard" w:hAnsi="Poor Richard"/>
+                                <w:sz w:val="36"/>
+                                <w:szCs w:val="36"/>
+                              </w:rPr>
+                            </w:pPr>
+                            <w:proofErr w:type="spellStart"/>
+                            <w:r>
+                              <w:rPr>
+                                <w:rFonts w:ascii="Poor Richard" w:hAnsi="Poor Richard"/>
+                                <w:sz w:val="36"/>
+                                <w:szCs w:val="36"/>
+                              </w:rPr>
+                              <w:t>Crashy</w:t>
+                            </w:r>
+                            <w:proofErr w:type="spellEnd"/>
+                            <w:r>
+                              <w:rPr>
+                                <w:rFonts w:ascii="Poor Richard" w:hAnsi="Poor Richard"/>
+                                <w:sz w:val="36"/>
+                                <w:szCs w:val="36"/>
+                              </w:rPr>
+                              <w:t xml:space="preserve"> Cats</w:t>
+                            </w:r>
+                            <w:r>
+                              <w:rPr>
+                                <w:rFonts w:ascii="Poor Richard" w:hAnsi="Poor Richard"/>
+                                <w:sz w:val="36"/>
+                                <w:szCs w:val="36"/>
+                              </w:rPr>
+                              <w:t xml:space="preserve"> – Cats running through a house destroying objects</w:t>
+                            </w:r>
+                          </w:p>
+                          <w:p>
+                            <w:pPr>
+                              <w:pStyle w:val="ListParagraph"/>
+                              <w:numPr>
+                                <w:ilvl w:val="0"/>
+                                <w:numId w:val="1"/>
+                              </w:numPr>
+                              <w:rPr>
+                                <w:rFonts w:ascii="Poor Richard" w:hAnsi="Poor Richard"/>
+                                <w:sz w:val="36"/>
+                                <w:szCs w:val="36"/>
+                              </w:rPr>
+                            </w:pPr>
+                            <w:r>
+                              <w:rPr>
+                                <w:rFonts w:ascii="Poor Richard" w:hAnsi="Poor Richard"/>
+                                <w:sz w:val="36"/>
+                                <w:szCs w:val="36"/>
+                              </w:rPr>
+                              <w:t>Mario Party Minigames: Thrash-n-Crash &amp; Bob-</w:t>
+                            </w:r>
+                            <w:proofErr w:type="spellStart"/>
+                            <w:r>
+                              <w:rPr>
+                                <w:rFonts w:ascii="Poor Richard" w:hAnsi="Poor Richard"/>
+                                <w:sz w:val="36"/>
+                                <w:szCs w:val="36"/>
+                              </w:rPr>
+                              <w:t>ombs</w:t>
+                            </w:r>
+                            <w:proofErr w:type="spellEnd"/>
+                            <w:r>
+                              <w:rPr>
+                                <w:rFonts w:ascii="Poor Richard" w:hAnsi="Poor Richard"/>
+                                <w:sz w:val="36"/>
+                                <w:szCs w:val="36"/>
+                              </w:rPr>
+                              <w:t xml:space="preserve"> Away</w:t>
+                            </w:r>
+                            <w:r>
+                              <w:rPr>
+                                <w:rFonts w:ascii="Poor Richard" w:hAnsi="Poor Richard"/>
+                                <w:sz w:val="36"/>
+                                <w:szCs w:val="36"/>
+                              </w:rPr>
+                              <w:t xml:space="preserve"> - </w:t>
+                            </w:r>
+                            <w:r>
+                              <w:rPr>
+                                <w:rFonts w:ascii="Poor Richard" w:hAnsi="Poor Richard"/>
+                                <w:sz w:val="36"/>
+                                <w:szCs w:val="36"/>
+                              </w:rPr>
+                              <w:t>Drop/interact with objects to get players out</w:t>
+                            </w:r>
+                            <w:bookmarkEnd w:id="0"/>
+                          </w:p>
+                        </w:txbxContent>
+                      </wps:txbx>
+                      <wps:bodyPr rot="0" spcFirstLastPara="0" vertOverflow="overflow" horzOverflow="overflow" vert="horz" wrap="square" lIns="91440" tIns="45720" rIns="91440" bIns="45720" numCol="1" spcCol="0" rtlCol="0" fromWordArt="0" anchor="t" anchorCtr="0" forceAA="0" compatLnSpc="1">
+                        <a:prstTxWarp prst="textNoShape">
+                          <a:avLst/>
+                        </a:prstTxWarp>
+                        <a:noAutofit/>
+                      </wps:bodyPr>
+                    </wps:wsp>
+                  </a:graphicData>
+                </a:graphic>
+                <wp14:sizeRelH relativeFrom="margin">
+                  <wp14:pctWidth>0</wp14:pctWidth>
+                </wp14:sizeRelH>
+                <wp14:sizeRelV relativeFrom="margin">
+                  <wp14:pctHeight>0</wp14:pctHeight>
+                </wp14:sizeRelV>
+              </wp:anchor>
+            </w:drawing>
+          </mc:Choice>
+          <mc:Fallback>
+            <w:pict>
+              <v:shapetype w14:anchorId="1733C759" id="_x0000_t202" coordsize="21600,21600" o:spt="202" path="m,l,21600r21600,l21600,xe">
+                <v:stroke joinstyle="miter"/>
+                <v:path gradientshapeok="t" o:connecttype="rect"/>
+              </v:shapetype>
+              <v:shape id="Text Box 17" o:spid="_x0000_s1026" type="#_x0000_t202" style="position:absolute;margin-left:0;margin-top:331.2pt;width:249.45pt;height:232.8pt;z-index:251681792;visibility:visible;mso-wrap-style:square;mso-width-percent:0;mso-height-percent:0;mso-wrap-distance-left:9pt;mso-wrap-distance-top:0;mso-wrap-distance-right:9pt;mso-wrap-distance-bottom:0;mso-position-horizontal:left;mso-position-horizontal-relative:margin;mso-position-vertical:absolute;mso-position-vertical-relative:text;mso-width-percent:0;mso-height-percent:0;mso-width-relative:margin;mso-height-relative:margin;v-text-anchor:top" o:gfxdata="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" filled="f" stroked="f" strokeweight=".5pt">
+                <v:textbox>
+                  <w:txbxContent>
+                    <w:p>
+                      <w:pPr>
+                        <w:rPr>
+                          <w:rFonts w:ascii="Poor Richard" w:hAnsi="Poor Richard"/>
+                          <w:b/>
+                          <w:sz w:val="40"/>
+                          <w:szCs w:val="40"/>
+                        </w:rPr>
+                      </w:pPr>
+                      <w:bookmarkStart w:id="1" w:name="_GoBack"/>
+                      <w:r>
+                        <w:rPr>
+                          <w:rFonts w:ascii="Poor Richard" w:hAnsi="Poor Richard"/>
+                          <w:b/>
+                          <w:sz w:val="40"/>
+                          <w:szCs w:val="40"/>
+                        </w:rPr>
+                        <w:t>Similar Games</w:t>
+                      </w:r>
+                    </w:p>
+                    <w:p>
+                      <w:pPr>
+                        <w:pStyle w:val="ListParagraph"/>
+                        <w:numPr>
+                          <w:ilvl w:val="0"/>
+                          <w:numId w:val="1"/>
+                        </w:numPr>
+                        <w:rPr>
+                          <w:rFonts w:ascii="Poor Richard" w:hAnsi="Poor Richard"/>
+                          <w:sz w:val="36"/>
+                          <w:szCs w:val="36"/>
+                        </w:rPr>
+                      </w:pPr>
+                      <w:proofErr w:type="spellStart"/>
+                      <w:r>
+                        <w:rPr>
+                          <w:rFonts w:ascii="Poor Richard" w:hAnsi="Poor Richard"/>
+                          <w:sz w:val="36"/>
+                          <w:szCs w:val="36"/>
+                        </w:rPr>
+                        <w:t>Crashy</w:t>
+                      </w:r>
+                      <w:proofErr w:type="spellEnd"/>
+                      <w:r>
+                        <w:rPr>
+                          <w:rFonts w:ascii="Poor Richard" w:hAnsi="Poor Richard"/>
+                          <w:sz w:val="36"/>
+                          <w:szCs w:val="36"/>
+                        </w:rPr>
+                        <w:t xml:space="preserve"> Cats</w:t>
+                      </w:r>
+                      <w:r>
+                        <w:rPr>
+                          <w:rFonts w:ascii="Poor Richard" w:hAnsi="Poor Richard"/>
+                          <w:sz w:val="36"/>
+                          <w:szCs w:val="36"/>
+                        </w:rPr>
+                        <w:t xml:space="preserve"> – Cats running through a house destroying objects</w:t>
+                      </w:r>
+                    </w:p>
+                    <w:p>
+                      <w:pPr>
+                        <w:pStyle w:val="ListParagraph"/>
+                        <w:numPr>
+                          <w:ilvl w:val="0"/>
+                          <w:numId w:val="1"/>
+                        </w:numPr>
+                        <w:rPr>
+                          <w:rFonts w:ascii="Poor Richard" w:hAnsi="Poor Richard"/>
+                          <w:sz w:val="36"/>
+                          <w:szCs w:val="36"/>
+                        </w:rPr>
+                      </w:pPr>
+                      <w:r>
+                        <w:rPr>
+                          <w:rFonts w:ascii="Poor Richard" w:hAnsi="Poor Richard"/>
+                          <w:sz w:val="36"/>
+                          <w:szCs w:val="36"/>
+                        </w:rPr>
+                        <w:t>Mario Party Minigames: Thrash-n-Crash &amp; Bob-</w:t>
+                      </w:r>
+                      <w:proofErr w:type="spellStart"/>
+                      <w:r>
+                        <w:rPr>
+                          <w:rFonts w:ascii="Poor Richard" w:hAnsi="Poor Richard"/>
+                          <w:sz w:val="36"/>
+                          <w:szCs w:val="36"/>
+                        </w:rPr>
+                        <w:t>ombs</w:t>
+                      </w:r>
+                      <w:proofErr w:type="spellEnd"/>
+                      <w:r>
+                        <w:rPr>
+                          <w:rFonts w:ascii="Poor Richard" w:hAnsi="Poor Richard"/>
+                          <w:sz w:val="36"/>
+                          <w:szCs w:val="36"/>
+                        </w:rPr>
+                        <w:t xml:space="preserve"> Away</w:t>
+                      </w:r>
+                      <w:r>
+                        <w:rPr>
+                          <w:rFonts w:ascii="Poor Richard" w:hAnsi="Poor Richard"/>
+                          <w:sz w:val="36"/>
+                          <w:szCs w:val="36"/>
+                        </w:rPr>
+                        <w:t xml:space="preserve"> - </w:t>
+                      </w:r>
+                      <w:r>
+                        <w:rPr>
+                          <w:rFonts w:ascii="Poor Richard" w:hAnsi="Poor Richard"/>
+                          <w:sz w:val="36"/>
+                          <w:szCs w:val="36"/>
+                        </w:rPr>
+                        <w:t>Drop/interact with objects to get players out</w:t>
+                      </w:r>
+                      <w:bookmarkEnd w:id="1"/>
+                    </w:p>
+                  </w:txbxContent>
+                </v:textbox>
+                <w10:wrap anchorx="margin"/>
+              </v:shape>
+            </w:pict>
+          </mc:Fallback>
+        </mc:AlternateContent>
+      </w:r>
+      <w:r>
+        <w:rPr>
+          <w:noProof/>
+        </w:rPr>
+        <mc:AlternateContent>
+          <mc:Choice Requires="wps">
+            <w:drawing>
+              <wp:anchor distT="0" distB="0" distL="114300" distR="114300" simplePos="0" relativeHeight="251675648" behindDoc="0" locked="0" layoutInCell="1" allowOverlap="1" wp14:anchorId="763FEDE0" wp14:editId="0631EF69">
+                <wp:simplePos x="0" y="0"/>
+                <wp:positionH relativeFrom="margin">
+                  <wp:align>left</wp:align>
+                </wp:positionH>
+                <wp:positionV relativeFrom="paragraph">
+                  <wp:posOffset>1676400</wp:posOffset>
+                </wp:positionV>
+                <wp:extent cx="3540125" cy="2651760"/>
+                <wp:effectExtent l="0" t="0" r="0" b="0"/>
+                <wp:wrapNone/>
+                <wp:docPr id="12" name="Text Box 12"/>
+                <wp:cNvGraphicFramePr/>
+                <a:graphic xmlns:a="http://schemas.openxmlformats.org/drawingml/2006/main">
+                  <a:graphicData uri="http://schemas.microsoft.com/office/word/2010/wordprocessingShape">
+                    <wps:wsp>
+                      <wps:cNvSpPr txBox="1"/>
+                      <wps:spPr>
+                        <a:xfrm>
+                          <a:off x="0" y="0"/>
+                          <a:ext cx="3540125" cy="2651760"/>
+                        </a:xfrm>
+                        <a:prstGeom prst="rect">
+                          <a:avLst/>
+                        </a:prstGeom>
+                        <a:noFill/>
+                        <a:ln w="6350">
+                          <a:noFill/>
+                        </a:ln>
+                      </wps:spPr>
+                      <wps:txbx>
+                        <w:txbxContent>
+                          <w:p>
+                            <w:pPr>
+                              <w:rPr>
+                                <w:rFonts w:ascii="Poor Richard" w:hAnsi="Poor Richard"/>
+                                <w:b/>
+                                <w:sz w:val="40"/>
+                                <w:szCs w:val="40"/>
+                              </w:rPr>
+                            </w:pPr>
+                            <w:r>
+                              <w:rPr>
+                                <w:rFonts w:ascii="Poor Richard" w:hAnsi="Poor Richard"/>
+                                <w:b/>
+                                <w:sz w:val="40"/>
+                                <w:szCs w:val="40"/>
+                              </w:rPr>
+                              <w:t>Mechanics</w:t>
+                            </w:r>
+                          </w:p>
+                          <w:p>
+                            <w:pPr>
+                              <w:pStyle w:val="ListParagraph"/>
+                              <w:numPr>
+                                <w:ilvl w:val="0"/>
+                                <w:numId w:val="2"/>
+                              </w:numPr>
+                              <w:rPr>
+                                <w:rFonts w:ascii="Poor Richard" w:hAnsi="Poor Richard"/>
+                                <w:sz w:val="36"/>
+                                <w:szCs w:val="36"/>
+                              </w:rPr>
+                            </w:pPr>
+                            <w:r>
+                              <w:rPr>
+                                <w:rFonts w:ascii="Poor Richard" w:hAnsi="Poor Richard"/>
+                                <w:sz w:val="36"/>
+                                <w:szCs w:val="36"/>
+                              </w:rPr>
+                              <w:t>Jump using &lt;space&gt; to get out of the reach of the dogs as well as in the reach of knock-able items</w:t>
+                            </w:r>
+                          </w:p>
+                          <w:p>
+                            <w:pPr>
+                              <w:pStyle w:val="ListParagraph"/>
+                              <w:numPr>
+                                <w:ilvl w:val="0"/>
+                                <w:numId w:val="2"/>
+                              </w:numPr>
+                              <w:rPr>
+                                <w:rFonts w:ascii="Poor Richard" w:hAnsi="Poor Richard"/>
+                                <w:sz w:val="36"/>
+                                <w:szCs w:val="36"/>
+                              </w:rPr>
+                            </w:pPr>
+                            <w:r>
+                              <w:rPr>
+                                <w:rFonts w:ascii="Poor Richard" w:hAnsi="Poor Richard"/>
+                                <w:sz w:val="36"/>
+                                <w:szCs w:val="36"/>
+                              </w:rPr>
+                              <w:t xml:space="preserve">Click on interactable items to knock them over onto the dogs </w:t>
+                            </w:r>
+                          </w:p>
+                          <w:p>
+                            <w:pPr>
+                              <w:pStyle w:val="ListParagraph"/>
+                              <w:numPr>
+                                <w:ilvl w:val="0"/>
+                                <w:numId w:val="2"/>
+                              </w:numPr>
+                              <w:rPr>
+                                <w:rFonts w:ascii="Poor Richard" w:hAnsi="Poor Richard"/>
+                                <w:sz w:val="36"/>
+                                <w:szCs w:val="36"/>
+                              </w:rPr>
+                            </w:pPr>
+                            <w:r>
+                              <w:rPr>
+                                <w:rFonts w:ascii="Poor Richard" w:hAnsi="Poor Richard"/>
+                                <w:sz w:val="36"/>
+                                <w:szCs w:val="36"/>
+                              </w:rPr>
+                              <w:t xml:space="preserve">Use the left and right arrows </w:t>
+                            </w:r>
+                            <w:r>
+                              <w:rPr>
+                                <w:rFonts w:ascii="Poor Richard" w:hAnsi="Poor Richard"/>
+                                <w:sz w:val="36"/>
+                                <w:szCs w:val="36"/>
+                              </w:rPr>
+                              <w:t>to change directions.</w:t>
+                            </w:r>
+                          </w:p>
+                        </w:txbxContent>
+                      </wps:txbx>
+                      <wps:bodyPr rot="0" spcFirstLastPara="0" vertOverflow="overflow" horzOverflow="overflow" vert="horz" wrap="square" lIns="91440" tIns="45720" rIns="91440" bIns="45720" numCol="1" spcCol="0" rtlCol="0" fromWordArt="0" anchor="t" anchorCtr="0" forceAA="0" compatLnSpc="1">
+                        <a:prstTxWarp prst="textNoShape">
+                          <a:avLst/>
+                        </a:prstTxWarp>
+                        <a:noAutofit/>
+                      </wps:bodyPr>
+                    </wps:wsp>
+                  </a:graphicData>
+                </a:graphic>
+                <wp14:sizeRelH relativeFrom="margin">
+                  <wp14:pctWidth>0</wp14:pctWidth>
+                </wp14:sizeRelH>
+                <wp14:sizeRelV relativeFrom="margin">
+                  <wp14:pctHeight>0</wp14:pctHeight>
+                </wp14:sizeRelV>
+              </wp:anchor>
+            </w:drawing>
+          </mc:Choice>
+          <mc:Fallback>
+            <w:pict>
+              <v:shape w14:anchorId="763FEDE0" id="Text Box 12" o:spid="_x0000_s1027" type="#_x0000_t202" style="position:absolute;margin-left:0;margin-top:132pt;width:278.75pt;height:208.8pt;z-index:251675648;visibility:visible;mso-wrap-style:square;mso-width-percent:0;mso-height-percent:0;mso-wrap-distance-left:9pt;mso-wrap-distance-top:0;mso-wrap-distance-right:9pt;mso-wrap-distance-bottom:0;mso-position-horizontal:left;mso-position-horizontal-relative:margin;mso-position-vertical:absolute;mso-position-vertical-relative:text;mso-width-percent:0;mso-height-percent:0;mso-width-relative:margin;mso-height-relative:margin;v-text-anchor:top" o:gfxdata="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" filled="f" stroked="f" strokeweight=".5pt">
+                <v:textbox>
+                  <w:txbxContent>
+                    <w:p>
+                      <w:pPr>
+                        <w:rPr>
+                          <w:rFonts w:ascii="Poor Richard" w:hAnsi="Poor Richard"/>
+                          <w:b/>
+                          <w:sz w:val="40"/>
+                          <w:szCs w:val="40"/>
+                        </w:rPr>
+                      </w:pPr>
+                      <w:r>
+                        <w:rPr>
+                          <w:rFonts w:ascii="Poor Richard" w:hAnsi="Poor Richard"/>
+                          <w:b/>
+                          <w:sz w:val="40"/>
+                          <w:szCs w:val="40"/>
+                        </w:rPr>
+                        <w:t>Mechanics</w:t>
+                      </w:r>
+                    </w:p>
+                    <w:p>
+                      <w:pPr>
+                        <w:pStyle w:val="ListParagraph"/>
+                        <w:numPr>
+                          <w:ilvl w:val="0"/>
+                          <w:numId w:val="2"/>
+                        </w:numPr>
+                        <w:rPr>
+                          <w:rFonts w:ascii="Poor Richard" w:hAnsi="Poor Richard"/>
+                          <w:sz w:val="36"/>
+                          <w:szCs w:val="36"/>
+                        </w:rPr>
+                      </w:pPr>
+                      <w:r>
+                        <w:rPr>
+                          <w:rFonts w:ascii="Poor Richard" w:hAnsi="Poor Richard"/>
+                          <w:sz w:val="36"/>
+                          <w:szCs w:val="36"/>
+                        </w:rPr>
+                        <w:t>Jump using &lt;space&gt; to get out of the reach of the dogs as well as in the reach of knock-able items</w:t>
+                      </w:r>
+                    </w:p>
+                    <w:p>
+                      <w:pPr>
+                        <w:pStyle w:val="ListParagraph"/>
+                        <w:numPr>
+                          <w:ilvl w:val="0"/>
+                          <w:numId w:val="2"/>
+                        </w:numPr>
+                        <w:rPr>
+                          <w:rFonts w:ascii="Poor Richard" w:hAnsi="Poor Richard"/>
+                          <w:sz w:val="36"/>
+                          <w:szCs w:val="36"/>
+                        </w:rPr>
+                      </w:pPr>
+                      <w:r>
+                        <w:rPr>
+                          <w:rFonts w:ascii="Poor Richard" w:hAnsi="Poor Richard"/>
+                          <w:sz w:val="36"/>
+                          <w:szCs w:val="36"/>
+                        </w:rPr>
+                        <w:t xml:space="preserve">Click on interactable items to knock them over onto the dogs </w:t>
+                      </w:r>
+                    </w:p>
+                    <w:p>
+                      <w:pPr>
+                        <w:pStyle w:val="ListParagraph"/>
+                        <w:numPr>
+                          <w:ilvl w:val="0"/>
+                          <w:numId w:val="2"/>
+                        </w:numPr>
+                        <w:rPr>
+                          <w:rFonts w:ascii="Poor Richard" w:hAnsi="Poor Richard"/>
+                          <w:sz w:val="36"/>
+                          <w:szCs w:val="36"/>
+                        </w:rPr>
+                      </w:pPr>
+                      <w:r>
+                        <w:rPr>
+                          <w:rFonts w:ascii="Poor Richard" w:hAnsi="Poor Richard"/>
+                          <w:sz w:val="36"/>
+                          <w:szCs w:val="36"/>
+                        </w:rPr>
+                        <w:t xml:space="preserve">Use the left and right arrows </w:t>
+                      </w:r>
+                      <w:r>
+                        <w:rPr>
+                          <w:rFonts w:ascii="Poor Richard" w:hAnsi="Poor Richard"/>
+                          <w:sz w:val="36"/>
+                          <w:szCs w:val="36"/>
+                        </w:rPr>
+                        <w:t>to change directions.</w:t>
+                      </w:r>
+                    </w:p>
+                  </w:txbxContent>
+                </v:textbox>
+                <w10:wrap anchorx="margin"/>
+              </v:shape>
+            </w:pict>
+          </mc:Fallback>
+        </mc:AlternateContent>
+      </w:r>
+      <w:r>
+        <w:rPr>
+          <w:noProof/>
+        </w:rPr>
+        <w:drawing>
+          <wp:anchor distT="0" distB="0" distL="114300" distR="114300" simplePos="0" relativeHeight="251656190" behindDoc="1" locked="0" layoutInCell="1" allowOverlap="1" wp14:anchorId="0ABFCFF4" wp14:editId="3579FF3A">
+            <wp:simplePos x="0" y="0"/>
+            <wp:positionH relativeFrom="page">
+              <wp:posOffset>518160</wp:posOffset>
+            </wp:positionH>
+            <wp:positionV relativeFrom="page">
+              <wp:posOffset>2697480</wp:posOffset>
+            </wp:positionV>
+            <wp:extent cx="8339455" cy="6428105"/>
+            <wp:effectExtent l="3175" t="0" r="7620" b="7620"/>
+            <wp:wrapSquare wrapText="bothSides"/>
+            <wp:docPr id="1" name="Picture 1"/>
+            <wp:cNvGraphicFramePr>
+              <a:graphicFrameLocks xmlns:a="http://schemas.openxmlformats.org/drawingml/2006/main" noChangeAspect="1"/>
+            </wp:cNvGraphicFramePr>
+            <a:graphic xmlns:a="http://schemas.openxmlformats.org/drawingml/2006/main">
+              <a:graphicData uri="http://schemas.openxmlformats.org/drawingml/2006/picture">
+                <pic:pic xmlns:pic="http://schemas.openxmlformats.org/drawingml/2006/picture">
+                  <pic:nvPicPr>
+                    <pic:cNvPr id="0" name="Picture 1"/>
+                    <pic:cNvPicPr>
+                      <a:picLocks noChangeAspect="1" noChangeArrowheads="1"/>
+                    </pic:cNvPicPr>
+                  </pic:nvPicPr>
+                  <pic:blipFill>
+                    <a:blip r:embed="rId5" cstate="print">
+                      <a:extLst>
+                        <a:ext uri="{28A0092B-C50C-407E-A947-70E740481C1C}">
+                          <a14:useLocalDpi xmlns:a14="http://schemas.microsoft.com/office/drawing/2010/main" val="0"/>
+                        </a:ext>
+                      </a:extLst>
+                    </a:blip>
+                    <a:srcRect/>
+                    <a:stretch>
+                      <a:fillRect/>
+                    </a:stretch>
+                  </pic:blipFill>
+                  <pic:spPr bwMode="auto">
+                    <a:xfrm rot="5400000">
+                      <a:off x="0" y="0"/>
+                      <a:ext cx="8339455" cy="6428105"/>
+                    </a:xfrm>
+                    <a:prstGeom prst="rect">
+                      <a:avLst/>
+                    </a:prstGeom>
+                    <a:noFill/>
+                    <a:ln>
+                      <a:noFill/>
+                    </a:ln>
+                  </pic:spPr>
+                </pic:pic>
+              </a:graphicData>
+            </a:graphic>
+            <wp14:sizeRelH relativeFrom="margin">
+              <wp14:pctWidth>0</wp14:pctWidth>
+            </wp14:sizeRelH>
+            <wp14:sizeRelV relativeFrom="margin">
+              <wp14:pctHeight>0</wp14:pctHeight>
+            </wp14:sizeRelV>
+          </wp:anchor>
+        </w:drawing>
+      </w:r>
       <w:r>
         <w:tab/>
       </w:r>
@@ -197,7 +830,7 @@
                     </pic:cNvPicPr>
                   </pic:nvPicPr>
                   <pic:blipFill>
-                    <a:blip r:embed="rId5" cstate="print">
+                    <a:blip r:embed="rId6" cstate="print">
                       <a:extLst>
                         <a:ext uri="{28A0092B-C50C-407E-A947-70E740481C1C}">
                           <a14:useLocalDpi xmlns:a14="http://schemas.microsoft.com/office/drawing/2010/main" val="0"/>
@@ -395,7 +1028,7 @@
         <mc:AlternateContent>
           <mc:Choice Requires="wps">
             <w:drawing>
-              <wp:anchor distT="0" distB="0" distL="114300" distR="114300" simplePos="0" relativeHeight="251687936" behindDoc="0" locked="0" layoutInCell="1" allowOverlap="1" wp14:anchorId="592A854A" wp14:editId="5847506D">
+              <wp:anchor distT="0" distB="0" distL="114300" distR="114300" simplePos="0" relativeHeight="251687936" behindDoc="0" locked="0" layoutInCell="1" allowOverlap="1" wp14:anchorId="592A854A" wp14:editId="5E8CB2CC">
                 <wp:simplePos x="0" y="0"/>
                 <wp:positionH relativeFrom="margin">
                   <wp:align>right</wp:align>
@@ -534,7 +1167,7 @@
           </mc:Choice>
           <mc:Fallback>
             <w:pict>
-              <v:shape w14:anchorId="592A854A" id="Text Box 14" o:spid="_x0000_s1028" type="#_x0000_t202" style="position:absolute;margin-left:206.8pt;margin-top:316.2pt;width:258pt;height:156pt;z-index:251687936;visibility:visible;mso-wrap-style:square;mso-width-percent:0;mso-height-percent:0;mso-wrap-distance-left:9pt;mso-wrap-distance-top:0;mso-wrap-distance-right:9pt;mso-wrap-distance-bottom:0;mso-position-horizontal:right;mso-position-horizontal-relative:margin;mso-position-vertical:absolute;mso-position-vertical-relative:text;mso-width-percent:0;mso-height-percent:0;mso-width-relative:margin;mso-height-relative:margin;v-text-anchor:top" o:gfxdata="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" filled="f" stroked="f" strokeweight=".5pt">
+              <v:shape w14:anchorId="592A854A" id="Text Box 14" o:spid="_x0000_s1030" type="#_x0000_t202" style="position:absolute;margin-left:206.8pt;margin-top:316.2pt;width:258pt;height:156pt;z-index:251687936;visibility:visible;mso-wrap-style:square;mso-width-percent:0;mso-height-percent:0;mso-wrap-distance-left:9pt;mso-wrap-distance-top:0;mso-wrap-distance-right:9pt;mso-wrap-distance-bottom:0;mso-position-horizontal:right;mso-position-horizontal-relative:margin;mso-position-vertical:absolute;mso-position-vertical-relative:text;mso-width-percent:0;mso-height-percent:0;mso-width-relative:margin;mso-height-relative:margin;v-text-anchor:top" o:gfxdata="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" filled="f" stroked="f" strokeweight=".5pt">
                 <v:textbox>
                   <w:txbxContent>
                     <w:p>
@@ -597,7 +1230,17 @@
                           <w:sz w:val="37"/>
                           <w:szCs w:val="37"/>
                         </w:rPr>
-                        <w:t>Target Audience: cat people everywhere</w:t>
+                        <w:t>Target Audience: cat people ever</w:t>
+                      </w:r>
+                      <w:bookmarkStart w:id="1" w:name="_GoBack"/>
+                      <w:bookmarkEnd w:id="1"/>
+                      <w:r>
+                        <w:rPr>
+                          <w:rFonts w:ascii="Poor Richard" w:hAnsi="Poor Richard"/>
+                          <w:sz w:val="37"/>
+                          <w:szCs w:val="37"/>
+                        </w:rPr>
+                        <w:t>ywhere</w:t>
                       </w:r>
                     </w:p>
                     <w:p>
@@ -620,518 +1263,6 @@
                           <w:szCs w:val="37"/>
                         </w:rPr>
                         <w:t>Platform: PC</w:t>
-                      </w:r>
-                    </w:p>
-                  </w:txbxContent>
-                </v:textbox>
-                <w10:wrap anchorx="margin"/>
-              </v:shape>
-            </w:pict>
-          </mc:Fallback>
-        </mc:AlternateContent>
-      </w:r>
-      <w:r>
-        <w:rPr>
-          <w:noProof/>
-        </w:rPr>
-        <mc:AlternateContent>
-          <mc:Choice Requires="wps">
-            <w:drawing>
-              <wp:anchor distT="0" distB="0" distL="114300" distR="114300" simplePos="0" relativeHeight="251681792" behindDoc="0" locked="0" layoutInCell="1" allowOverlap="1" wp14:anchorId="1733C759" wp14:editId="437221C8">
-                <wp:simplePos x="0" y="0"/>
-                <wp:positionH relativeFrom="margin">
-                  <wp:align>left</wp:align>
-                </wp:positionH>
-                <wp:positionV relativeFrom="paragraph">
-                  <wp:posOffset>3813810</wp:posOffset>
-                </wp:positionV>
-                <wp:extent cx="3167743" cy="3371850"/>
-                <wp:effectExtent l="0" t="0" r="0" b="0"/>
-                <wp:wrapNone/>
-                <wp:docPr id="17" name="Text Box 17"/>
-                <wp:cNvGraphicFramePr/>
-                <a:graphic xmlns:a="http://schemas.openxmlformats.org/drawingml/2006/main">
-                  <a:graphicData uri="http://schemas.microsoft.com/office/word/2010/wordprocessingShape">
-                    <wps:wsp>
-                      <wps:cNvSpPr txBox="1"/>
-                      <wps:spPr>
-                        <a:xfrm>
-                          <a:off x="0" y="0"/>
-                          <a:ext cx="3167743" cy="3371850"/>
-                        </a:xfrm>
-                        <a:prstGeom prst="rect">
-                          <a:avLst/>
-                        </a:prstGeom>
-                        <a:noFill/>
-                        <a:ln w="6350">
-                          <a:noFill/>
-                        </a:ln>
-                      </wps:spPr>
-                      <wps:txbx>
-                        <w:txbxContent>
-                          <w:p>
-                            <w:pPr>
-                              <w:rPr>
-                                <w:rFonts w:ascii="Poor Richard" w:hAnsi="Poor Richard"/>
-                                <w:b/>
-                                <w:sz w:val="40"/>
-                                <w:szCs w:val="40"/>
-                              </w:rPr>
-                            </w:pPr>
-                            <w:r>
-                              <w:rPr>
-                                <w:rFonts w:ascii="Poor Richard" w:hAnsi="Poor Richard"/>
-                                <w:b/>
-                                <w:sz w:val="40"/>
-                                <w:szCs w:val="40"/>
-                              </w:rPr>
-                              <w:t>Similar Games</w:t>
-                            </w:r>
-                          </w:p>
-                          <w:p>
-                            <w:pPr>
-                              <w:pStyle w:val="ListParagraph"/>
-                              <w:numPr>
-                                <w:ilvl w:val="0"/>
-                                <w:numId w:val="1"/>
-                              </w:numPr>
-                              <w:rPr>
-                                <w:rFonts w:ascii="Poor Richard" w:hAnsi="Poor Richard"/>
-                                <w:sz w:val="37"/>
-                                <w:szCs w:val="37"/>
-                              </w:rPr>
-                            </w:pPr>
-                            <w:proofErr w:type="spellStart"/>
-                            <w:r>
-                              <w:rPr>
-                                <w:rFonts w:ascii="Poor Richard" w:hAnsi="Poor Richard"/>
-                                <w:sz w:val="37"/>
-                                <w:szCs w:val="37"/>
-                              </w:rPr>
-                              <w:t>Crashy</w:t>
-                            </w:r>
-                            <w:proofErr w:type="spellEnd"/>
-                            <w:r>
-                              <w:rPr>
-                                <w:rFonts w:ascii="Poor Richard" w:hAnsi="Poor Richard"/>
-                                <w:sz w:val="37"/>
-                                <w:szCs w:val="37"/>
-                              </w:rPr>
-                              <w:t xml:space="preserve"> Cats</w:t>
-                            </w:r>
-                            <w:r>
-                              <w:rPr>
-                                <w:rFonts w:ascii="Poor Richard" w:hAnsi="Poor Richard"/>
-                                <w:sz w:val="37"/>
-                                <w:szCs w:val="37"/>
-                              </w:rPr>
-                              <w:t xml:space="preserve"> – Cats running through a house destroying objects</w:t>
-                            </w:r>
-                          </w:p>
-                          <w:p>
-                            <w:pPr>
-                              <w:pStyle w:val="ListParagraph"/>
-                              <w:numPr>
-                                <w:ilvl w:val="0"/>
-                                <w:numId w:val="1"/>
-                              </w:numPr>
-                              <w:rPr>
-                                <w:rFonts w:ascii="Poor Richard" w:hAnsi="Poor Richard"/>
-                                <w:sz w:val="37"/>
-                                <w:szCs w:val="37"/>
-                              </w:rPr>
-                            </w:pPr>
-                            <w:r>
-                              <w:rPr>
-                                <w:rFonts w:ascii="Poor Richard" w:hAnsi="Poor Richard"/>
-                                <w:sz w:val="37"/>
-                                <w:szCs w:val="37"/>
-                              </w:rPr>
-                              <w:t>Mario Party Minigames: Thrash-n-Crash &amp; Bob-</w:t>
-                            </w:r>
-                            <w:proofErr w:type="spellStart"/>
-                            <w:r>
-                              <w:rPr>
-                                <w:rFonts w:ascii="Poor Richard" w:hAnsi="Poor Richard"/>
-                                <w:sz w:val="37"/>
-                                <w:szCs w:val="37"/>
-                              </w:rPr>
-                              <w:t>ombs</w:t>
-                            </w:r>
-                            <w:proofErr w:type="spellEnd"/>
-                            <w:r>
-                              <w:rPr>
-                                <w:rFonts w:ascii="Poor Richard" w:hAnsi="Poor Richard"/>
-                                <w:sz w:val="37"/>
-                                <w:szCs w:val="37"/>
-                              </w:rPr>
-                              <w:t xml:space="preserve"> Away</w:t>
-                            </w:r>
-                          </w:p>
-                          <w:p>
-                            <w:pPr>
-                              <w:pStyle w:val="ListParagraph"/>
-                              <w:numPr>
-                                <w:ilvl w:val="1"/>
-                                <w:numId w:val="1"/>
-                              </w:numPr>
-                              <w:rPr>
-                                <w:rFonts w:ascii="Poor Richard" w:hAnsi="Poor Richard"/>
-                                <w:sz w:val="37"/>
-                                <w:szCs w:val="37"/>
-                              </w:rPr>
-                            </w:pPr>
-                            <w:r>
-                              <w:rPr>
-                                <w:rFonts w:ascii="Poor Richard" w:hAnsi="Poor Richard"/>
-                                <w:sz w:val="37"/>
-                                <w:szCs w:val="37"/>
-                              </w:rPr>
-                              <w:t>Drop/interact with objects to get players out</w:t>
-                            </w:r>
-                          </w:p>
-                        </w:txbxContent>
-                      </wps:txbx>
-                      <wps:bodyPr rot="0" spcFirstLastPara="0" vertOverflow="overflow" horzOverflow="overflow" vert="horz" wrap="square" lIns="91440" tIns="45720" rIns="91440" bIns="45720" numCol="1" spcCol="0" rtlCol="0" fromWordArt="0" anchor="t" anchorCtr="0" forceAA="0" compatLnSpc="1">
-                        <a:prstTxWarp prst="textNoShape">
-                          <a:avLst/>
-                        </a:prstTxWarp>
-                        <a:noAutofit/>
-                      </wps:bodyPr>
-                    </wps:wsp>
-                  </a:graphicData>
-                </a:graphic>
-                <wp14:sizeRelH relativeFrom="margin">
-                  <wp14:pctWidth>0</wp14:pctWidth>
-                </wp14:sizeRelH>
-                <wp14:sizeRelV relativeFrom="margin">
-                  <wp14:pctHeight>0</wp14:pctHeight>
-                </wp14:sizeRelV>
-              </wp:anchor>
-            </w:drawing>
-          </mc:Choice>
-          <mc:Fallback>
-            <w:pict>
-              <v:shape w14:anchorId="1733C759" id="Text Box 17" o:spid="_x0000_s1029" type="#_x0000_t202" style="position:absolute;margin-left:0;margin-top:300.3pt;width:249.45pt;height:265.5pt;z-index:251681792;visibility:visible;mso-wrap-style:square;mso-width-percent:0;mso-height-percent:0;mso-wrap-distance-left:9pt;mso-wrap-distance-top:0;mso-wrap-distance-right:9pt;mso-wrap-distance-bottom:0;mso-position-horizontal:left;mso-position-horizontal-relative:margin;mso-position-vertical:absolute;mso-position-vertical-relative:text;mso-width-percent:0;mso-height-percent:0;mso-width-relative:margin;mso-height-relative:margin;v-text-anchor:top" o:gfxdata="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" filled="f" stroked="f" strokeweight=".5pt">
-                <v:textbox>
-                  <w:txbxContent>
-                    <w:p>
-                      <w:pPr>
-                        <w:rPr>
-                          <w:rFonts w:ascii="Poor Richard" w:hAnsi="Poor Richard"/>
-                          <w:b/>
-                          <w:sz w:val="40"/>
-                          <w:szCs w:val="40"/>
-                        </w:rPr>
-                      </w:pPr>
-                      <w:r>
-                        <w:rPr>
-                          <w:rFonts w:ascii="Poor Richard" w:hAnsi="Poor Richard"/>
-                          <w:b/>
-                          <w:sz w:val="40"/>
-                          <w:szCs w:val="40"/>
-                        </w:rPr>
-                        <w:t>Similar Games</w:t>
-                      </w:r>
-                    </w:p>
-                    <w:p>
-                      <w:pPr>
-                        <w:pStyle w:val="ListParagraph"/>
-                        <w:numPr>
-                          <w:ilvl w:val="0"/>
-                          <w:numId w:val="1"/>
-                        </w:numPr>
-                        <w:rPr>
-                          <w:rFonts w:ascii="Poor Richard" w:hAnsi="Poor Richard"/>
-                          <w:sz w:val="37"/>
-                          <w:szCs w:val="37"/>
-                        </w:rPr>
-                      </w:pPr>
-                      <w:proofErr w:type="spellStart"/>
-                      <w:r>
-                        <w:rPr>
-                          <w:rFonts w:ascii="Poor Richard" w:hAnsi="Poor Richard"/>
-                          <w:sz w:val="37"/>
-                          <w:szCs w:val="37"/>
-                        </w:rPr>
-                        <w:t>Crashy</w:t>
-                      </w:r>
-                      <w:proofErr w:type="spellEnd"/>
-                      <w:r>
-                        <w:rPr>
-                          <w:rFonts w:ascii="Poor Richard" w:hAnsi="Poor Richard"/>
-                          <w:sz w:val="37"/>
-                          <w:szCs w:val="37"/>
-                        </w:rPr>
-                        <w:t xml:space="preserve"> Cats</w:t>
-                      </w:r>
-                      <w:r>
-                        <w:rPr>
-                          <w:rFonts w:ascii="Poor Richard" w:hAnsi="Poor Richard"/>
-                          <w:sz w:val="37"/>
-                          <w:szCs w:val="37"/>
-                        </w:rPr>
-                        <w:t xml:space="preserve"> – Cats running through a house destroying objects</w:t>
-                      </w:r>
-                    </w:p>
-                    <w:p>
-                      <w:pPr>
-                        <w:pStyle w:val="ListParagraph"/>
-                        <w:numPr>
-                          <w:ilvl w:val="0"/>
-                          <w:numId w:val="1"/>
-                        </w:numPr>
-                        <w:rPr>
-                          <w:rFonts w:ascii="Poor Richard" w:hAnsi="Poor Richard"/>
-                          <w:sz w:val="37"/>
-                          <w:szCs w:val="37"/>
-                        </w:rPr>
-                      </w:pPr>
-                      <w:r>
-                        <w:rPr>
-                          <w:rFonts w:ascii="Poor Richard" w:hAnsi="Poor Richard"/>
-                          <w:sz w:val="37"/>
-                          <w:szCs w:val="37"/>
-                        </w:rPr>
-                        <w:t>Mario Party Minigames: Thrash-n-Crash &amp; Bob-</w:t>
-                      </w:r>
-                      <w:proofErr w:type="spellStart"/>
-                      <w:r>
-                        <w:rPr>
-                          <w:rFonts w:ascii="Poor Richard" w:hAnsi="Poor Richard"/>
-                          <w:sz w:val="37"/>
-                          <w:szCs w:val="37"/>
-                        </w:rPr>
-                        <w:t>ombs</w:t>
-                      </w:r>
-                      <w:proofErr w:type="spellEnd"/>
-                      <w:r>
-                        <w:rPr>
-                          <w:rFonts w:ascii="Poor Richard" w:hAnsi="Poor Richard"/>
-                          <w:sz w:val="37"/>
-                          <w:szCs w:val="37"/>
-                        </w:rPr>
-                        <w:t xml:space="preserve"> Away</w:t>
-                      </w:r>
-                    </w:p>
-                    <w:p>
-                      <w:pPr>
-                        <w:pStyle w:val="ListParagraph"/>
-                        <w:numPr>
-                          <w:ilvl w:val="1"/>
-                          <w:numId w:val="1"/>
-                        </w:numPr>
-                        <w:rPr>
-                          <w:rFonts w:ascii="Poor Richard" w:hAnsi="Poor Richard"/>
-                          <w:sz w:val="37"/>
-                          <w:szCs w:val="37"/>
-                        </w:rPr>
-                      </w:pPr>
-                      <w:r>
-                        <w:rPr>
-                          <w:rFonts w:ascii="Poor Richard" w:hAnsi="Poor Richard"/>
-                          <w:sz w:val="37"/>
-                          <w:szCs w:val="37"/>
-                        </w:rPr>
-                        <w:t>Drop/interact with objects to get players out</w:t>
-                      </w:r>
-                    </w:p>
-                  </w:txbxContent>
-                </v:textbox>
-                <w10:wrap anchorx="margin"/>
-              </v:shape>
-            </w:pict>
-          </mc:Fallback>
-        </mc:AlternateContent>
-      </w:r>
-      <w:r>
-        <w:rPr>
-          <w:noProof/>
-        </w:rPr>
-        <mc:AlternateContent>
-          <mc:Choice Requires="wps">
-            <w:drawing>
-              <wp:anchor distT="0" distB="0" distL="114300" distR="114300" simplePos="0" relativeHeight="251675648" behindDoc="0" locked="0" layoutInCell="1" allowOverlap="1" wp14:anchorId="763FEDE0" wp14:editId="2122A82C">
-                <wp:simplePos x="0" y="0"/>
-                <wp:positionH relativeFrom="margin">
-                  <wp:align>left</wp:align>
-                </wp:positionH>
-                <wp:positionV relativeFrom="paragraph">
-                  <wp:posOffset>1733550</wp:posOffset>
-                </wp:positionV>
-                <wp:extent cx="3540125" cy="2042160"/>
-                <wp:effectExtent l="0" t="0" r="0" b="0"/>
-                <wp:wrapNone/>
-                <wp:docPr id="12" name="Text Box 12"/>
-                <wp:cNvGraphicFramePr/>
-                <a:graphic xmlns:a="http://schemas.openxmlformats.org/drawingml/2006/main">
-                  <a:graphicData uri="http://schemas.microsoft.com/office/word/2010/wordprocessingShape">
-                    <wps:wsp>
-                      <wps:cNvSpPr txBox="1"/>
-                      <wps:spPr>
-                        <a:xfrm>
-                          <a:off x="0" y="0"/>
-                          <a:ext cx="3540125" cy="2042160"/>
-                        </a:xfrm>
-                        <a:prstGeom prst="rect">
-                          <a:avLst/>
-                        </a:prstGeom>
-                        <a:noFill/>
-                        <a:ln w="6350">
-                          <a:noFill/>
-                        </a:ln>
-                      </wps:spPr>
-                      <wps:txbx>
-                        <w:txbxContent>
-                          <w:p>
-                            <w:pPr>
-                              <w:rPr>
-                                <w:rFonts w:ascii="Poor Richard" w:hAnsi="Poor Richard"/>
-                                <w:b/>
-                                <w:sz w:val="40"/>
-                                <w:szCs w:val="40"/>
-                              </w:rPr>
-                            </w:pPr>
-                            <w:r>
-                              <w:rPr>
-                                <w:rFonts w:ascii="Poor Richard" w:hAnsi="Poor Richard"/>
-                                <w:b/>
-                                <w:sz w:val="40"/>
-                                <w:szCs w:val="40"/>
-                              </w:rPr>
-                              <w:t>Mechanics</w:t>
-                            </w:r>
-                          </w:p>
-                          <w:p>
-                            <w:pPr>
-                              <w:pStyle w:val="ListParagraph"/>
-                              <w:numPr>
-                                <w:ilvl w:val="0"/>
-                                <w:numId w:val="2"/>
-                              </w:numPr>
-                              <w:rPr>
-                                <w:rFonts w:ascii="Poor Richard" w:hAnsi="Poor Richard"/>
-                                <w:sz w:val="37"/>
-                                <w:szCs w:val="37"/>
-                              </w:rPr>
-                            </w:pPr>
-                            <w:r>
-                              <w:rPr>
-                                <w:rFonts w:ascii="Poor Richard" w:hAnsi="Poor Richard"/>
-                                <w:sz w:val="37"/>
-                                <w:szCs w:val="37"/>
-                              </w:rPr>
-                              <w:t>Jump using &lt;space&gt; to get out of the reach of the dogs as well as in the reach of knock-able items</w:t>
-                            </w:r>
-                          </w:p>
-                          <w:p>
-                            <w:pPr>
-                              <w:pStyle w:val="ListParagraph"/>
-                              <w:numPr>
-                                <w:ilvl w:val="0"/>
-                                <w:numId w:val="2"/>
-                              </w:numPr>
-                              <w:rPr>
-                                <w:rFonts w:ascii="Poor Richard" w:hAnsi="Poor Richard"/>
-                                <w:sz w:val="37"/>
-                                <w:szCs w:val="37"/>
-                              </w:rPr>
-                            </w:pPr>
-                            <w:r>
-                              <w:rPr>
-                                <w:rFonts w:ascii="Poor Richard" w:hAnsi="Poor Richard"/>
-                                <w:sz w:val="37"/>
-                                <w:szCs w:val="37"/>
-                              </w:rPr>
-                              <w:t xml:space="preserve">Click on interactable items to knock them over onto the dogs </w:t>
-                            </w:r>
-                          </w:p>
-                        </w:txbxContent>
-                      </wps:txbx>
-                      <wps:bodyPr rot="0" spcFirstLastPara="0" vertOverflow="overflow" horzOverflow="overflow" vert="horz" wrap="square" lIns="91440" tIns="45720" rIns="91440" bIns="45720" numCol="1" spcCol="0" rtlCol="0" fromWordArt="0" anchor="t" anchorCtr="0" forceAA="0" compatLnSpc="1">
-                        <a:prstTxWarp prst="textNoShape">
-                          <a:avLst/>
-                        </a:prstTxWarp>
-                        <a:noAutofit/>
-                      </wps:bodyPr>
-                    </wps:wsp>
-                  </a:graphicData>
-                </a:graphic>
-                <wp14:sizeRelH relativeFrom="margin">
-                  <wp14:pctWidth>0</wp14:pctWidth>
-                </wp14:sizeRelH>
-                <wp14:sizeRelV relativeFrom="margin">
-                  <wp14:pctHeight>0</wp14:pctHeight>
-                </wp14:sizeRelV>
-              </wp:anchor>
-            </w:drawing>
-          </mc:Choice>
-          <mc:Fallback>
-            <w:pict>
-              <v:shape w14:anchorId="763FEDE0" id="Text Box 12" o:spid="_x0000_s1030" type="#_x0000_t202" style="position:absolute;margin-left:0;margin-top:136.5pt;width:278.75pt;height:160.8pt;z-index:251675648;visibility:visible;mso-wrap-style:square;mso-width-percent:0;mso-height-percent:0;mso-wrap-distance-left:9pt;mso-wrap-distance-top:0;mso-wrap-distance-right:9pt;mso-wrap-distance-bottom:0;mso-position-horizontal:left;mso-position-horizontal-relative:margin;mso-position-vertical:absolute;mso-position-vertical-relative:text;mso-width-percent:0;mso-height-percent:0;mso-width-relative:margin;mso-height-relative:margin;v-text-anchor:top" o:gfxdata="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" filled="f" stroked="f" strokeweight=".5pt">
-                <v:textbox>
-                  <w:txbxContent>
-                    <w:p>
-                      <w:pPr>
-                        <w:rPr>
-                          <w:rFonts w:ascii="Poor Richard" w:hAnsi="Poor Richard"/>
-                          <w:b/>
-                          <w:sz w:val="40"/>
-                          <w:szCs w:val="40"/>
-                        </w:rPr>
-                      </w:pPr>
-                      <w:r>
-                        <w:rPr>
-                          <w:rFonts w:ascii="Poor Richard" w:hAnsi="Poor Richard"/>
-                          <w:b/>
-                          <w:sz w:val="40"/>
-                          <w:szCs w:val="40"/>
-                        </w:rPr>
-                        <w:t>Mechanics</w:t>
-                      </w:r>
-                    </w:p>
-                    <w:p>
-                      <w:pPr>
-                        <w:pStyle w:val="ListParagraph"/>
-                        <w:numPr>
-                          <w:ilvl w:val="0"/>
-                          <w:numId w:val="2"/>
-                        </w:numPr>
-                        <w:rPr>
-                          <w:rFonts w:ascii="Poor Richard" w:hAnsi="Poor Richard"/>
-                          <w:sz w:val="37"/>
-                          <w:szCs w:val="37"/>
-                        </w:rPr>
-                      </w:pPr>
-                      <w:r>
-                        <w:rPr>
-                          <w:rFonts w:ascii="Poor Richard" w:hAnsi="Poor Richard"/>
-                          <w:sz w:val="37"/>
-                          <w:szCs w:val="37"/>
-                        </w:rPr>
-                        <w:t>Jump using &lt;space&gt; to get out of the reach of the dogs as well as in the reach of knock-able items</w:t>
-                      </w:r>
-                    </w:p>
-                    <w:p>
-                      <w:pPr>
-                        <w:pStyle w:val="ListParagraph"/>
-                        <w:numPr>
-                          <w:ilvl w:val="0"/>
-                          <w:numId w:val="2"/>
-                        </w:numPr>
-                        <w:rPr>
-                          <w:rFonts w:ascii="Poor Richard" w:hAnsi="Poor Richard"/>
-                          <w:sz w:val="37"/>
-                          <w:szCs w:val="37"/>
-                        </w:rPr>
-                      </w:pPr>
-                      <w:r>
-                        <w:rPr>
-                          <w:rFonts w:ascii="Poor Richard" w:hAnsi="Poor Richard"/>
-                          <w:sz w:val="37"/>
-                          <w:szCs w:val="37"/>
-                        </w:rPr>
-                        <w:t xml:space="preserve">Click on interactable items to knock them over onto the dogs </w:t>
                       </w:r>
                     </w:p>
                   </w:txbxContent>
@@ -1282,7 +1413,7 @@
                     <pic:cNvPicPr/>
                   </pic:nvPicPr>
                   <pic:blipFill rotWithShape="1">
-                    <a:blip r:embed="rId6" cstate="print">
+                    <a:blip r:embed="rId7" cstate="print">
                       <a:extLst>
                         <a:ext uri="{28A0092B-C50C-407E-A947-70E740481C1C}">
                           <a14:useLocalDpi xmlns:a14="http://schemas.microsoft.com/office/drawing/2010/main" val="0"/>
@@ -1479,7 +1610,7 @@
                     </pic:cNvPicPr>
                   </pic:nvPicPr>
                   <pic:blipFill rotWithShape="1">
-                    <a:blip r:embed="rId7" cstate="print">
+                    <a:blip r:embed="rId8" cstate="print">
                       <a:extLst>
                         <a:ext uri="{28A0092B-C50C-407E-A947-70E740481C1C}">
                           <a14:useLocalDpi xmlns:a14="http://schemas.microsoft.com/office/drawing/2010/main" val="0"/>
@@ -1549,7 +1680,7 @@
                     </pic:cNvPicPr>
                   </pic:nvPicPr>
                   <pic:blipFill rotWithShape="1">
-                    <a:blip r:embed="rId7" cstate="print">
+                    <a:blip r:embed="rId8" cstate="print">
                       <a:extLst>
                         <a:ext uri="{28A0092B-C50C-407E-A947-70E740481C1C}">
                           <a14:useLocalDpi xmlns:a14="http://schemas.microsoft.com/office/drawing/2010/main" val="0"/>
@@ -1594,7 +1725,7 @@
           <w:noProof/>
         </w:rPr>
         <w:drawing>
-          <wp:anchor distT="0" distB="0" distL="114300" distR="114300" simplePos="0" relativeHeight="251657215" behindDoc="0" locked="0" layoutInCell="1" allowOverlap="1" wp14:anchorId="24646EDA" wp14:editId="6CA23FE8">
+          <wp:anchor distT="0" distB="0" distL="114300" distR="114300" simplePos="0" relativeHeight="251657215" behindDoc="0" locked="0" layoutInCell="1" allowOverlap="1" wp14:anchorId="24646EDA" wp14:editId="026EB3F7">
             <wp:simplePos x="0" y="0"/>
             <wp:positionH relativeFrom="page">
               <wp:align>right</wp:align>
@@ -1619,7 +1750,7 @@
                     </pic:cNvPicPr>
                   </pic:nvPicPr>
                   <pic:blipFill rotWithShape="1">
-                    <a:blip r:embed="rId7" cstate="print">
+                    <a:blip r:embed="rId8" cstate="print">
                       <a:extLst>
                         <a:ext uri="{28A0092B-C50C-407E-A947-70E740481C1C}">
                           <a14:useLocalDpi xmlns:a14="http://schemas.microsoft.com/office/drawing/2010/main" val="0"/>
@@ -1659,73 +1790,6 @@
           </wp:anchor>
         </w:drawing>
       </w:r>
-      <w:r>
-        <w:rPr>
-          <w:noProof/>
-        </w:rPr>
-        <w:drawing>
-          <wp:anchor distT="0" distB="0" distL="114300" distR="114300" simplePos="0" relativeHeight="251656190" behindDoc="1" locked="0" layoutInCell="1" allowOverlap="1" wp14:anchorId="0ABFCFF4" wp14:editId="407554B2">
-            <wp:simplePos x="0" y="0"/>
-            <wp:positionH relativeFrom="page">
-              <wp:align>right</wp:align>
-            </wp:positionH>
-            <wp:positionV relativeFrom="page">
-              <wp:align>bottom</wp:align>
-            </wp:positionV>
-            <wp:extent cx="8339455" cy="6428105"/>
-            <wp:effectExtent l="3175" t="0" r="7620" b="7620"/>
-            <wp:wrapSquare wrapText="bothSides"/>
-            <wp:docPr id="1" name="Picture 1"/>
-            <wp:cNvGraphicFramePr>
-              <a:graphicFrameLocks xmlns:a="http://schemas.openxmlformats.org/drawingml/2006/main" noChangeAspect="1"/>
-            </wp:cNvGraphicFramePr>
-            <a:graphic xmlns:a="http://schemas.openxmlformats.org/drawingml/2006/main">
-              <a:graphicData uri="http://schemas.openxmlformats.org/drawingml/2006/picture">
-                <pic:pic xmlns:pic="http://schemas.openxmlformats.org/drawingml/2006/picture">
-                  <pic:nvPicPr>
-                    <pic:cNvPr id="0" name="Picture 1"/>
-                    <pic:cNvPicPr>
-                      <a:picLocks noChangeAspect="1" noChangeArrowheads="1"/>
-                    </pic:cNvPicPr>
-                  </pic:nvPicPr>
-                  <pic:blipFill>
-                    <a:blip r:embed="rId8" cstate="print">
-                      <a:extLst>
-                        <a:ext uri="{28A0092B-C50C-407E-A947-70E740481C1C}">
-                          <a14:useLocalDpi xmlns:a14="http://schemas.microsoft.com/office/drawing/2010/main" val="0"/>
-                        </a:ext>
-                      </a:extLst>
-                    </a:blip>
-                    <a:srcRect/>
-                    <a:stretch>
-                      <a:fillRect/>
-                    </a:stretch>
-                  </pic:blipFill>
-                  <pic:spPr bwMode="auto">
-                    <a:xfrm rot="5400000">
-                      <a:off x="0" y="0"/>
-                      <a:ext cx="8339455" cy="6428105"/>
-                    </a:xfrm>
-                    <a:prstGeom prst="rect">
-                      <a:avLst/>
-                    </a:prstGeom>
-                    <a:noFill/>
-                    <a:ln>
-                      <a:noFill/>
-                    </a:ln>
-                  </pic:spPr>
-                </pic:pic>
-              </a:graphicData>
-            </a:graphic>
-            <wp14:sizeRelH relativeFrom="margin">
-              <wp14:pctWidth>0</wp14:pctWidth>
-            </wp14:sizeRelH>
-            <wp14:sizeRelV relativeFrom="margin">
-              <wp14:pctHeight>0</wp14:pctHeight>
-            </wp14:sizeRelV>
-          </wp:anchor>
-        </w:drawing>
-      </w:r>
     </w:p>
     <w:sectPr>
       <w:pgSz w:w="12240" w:h="15840"/>
@@ -1741,7 +1805,7 @@
 <w:numbering xmlns:wpc="http://schemas.microsoft.com/office/word/2010/wordprocessingCanvas" xmlns:cx="http://schemas.microsoft.com/office/drawing/2014/chartex" xmlns:cx1="http://schemas.microsoft.com/office/drawing/2015/9/8/chartex" xmlns:cx2="http://schemas.microsoft.com/office/drawing/2015/10/21/chartex" xmlns:cx3="http://schemas.microsoft.com/office/drawing/2016/5/9/chartex" xmlns:cx4="http://schemas.microsoft.com/office/drawing/2016/5/10/chartex" xmlns:cx5="http://schemas.microsoft.com/office/drawing/2016/5/11/chartex" xmlns:cx6="http://schemas.microsoft.com/office/drawing/2016/5/12/chartex" xmlns:cx7="http://schemas.microsoft.com/office/drawing/2016/5/13/chartex" xmlns:cx8="http://schemas.microsoft.com/office/drawing/2016/5/14/chartex" xmlns:mc="http://schemas.openxmlformats.org/markup-compatibility/2006" xmlns:aink="http://schemas.microsoft.com/office/drawing/2016/ink" xmlns:am3d="http://schemas.microsoft.com/office/drawing/2017/model3d" xmlns:o="urn:schemas-microsoft-com:office:office" xmlns:r="http://schemas.openxmlformats.org/officeDocument/2006/relationships" xmlns:m="http://schemas.openxmlformats.org/officeDocument/2006/math" xmlns:v="urn:schemas-microsoft-com:vml" xmlns:wp14="http://schemas.microsoft.com/office/word/2010/wordprocessingDrawing" xmlns:wp="http://schemas.openxmlformats.org/drawingml/2006/wordprocessingDrawing" xmlns:w10="urn:schemas-microsoft-com:office:word" xmlns:w="http://schemas.openxmlformats.org/wordprocessingml/2006/main" xmlns:w14="http://schemas.microsoft.com/office/word/2010/wordml" xmlns:w15="http://schemas.microsoft.com/office/word/2012/wordml" xmlns:w16cid="http://schemas.microsoft.com/office/word/2016/wordml/cid" xmlns:w16se="http://schemas.microsoft.com/office/word/2015/wordml/symex" xmlns:wpg="http://schemas.microsoft.com/office/word/2010/wordprocessingGroup" xmlns:wpi="http://schemas.microsoft.com/office/word/2010/wordprocessingInk" xmlns:wne="http://schemas.microsoft.com/office/word/2006/wordml" xmlns:wps="http://schemas.microsoft.com/office/word/2010/wordprocessingShape" mc:Ignorable="w14 w15 w16se w16cid wp14">
   <w:numPicBullet w:numPicBulletId="0">
     <w:pict>
-      <v:shapetype w14:anchorId="35274D0F" id="_x0000_t75" coordsize="21600,21600" o:spt="75" o:preferrelative="t" path="m@4@5l@4@11@9@11@9@5xe" filled="f" stroked="f">
+      <v:shapetype w14:anchorId="763FEDE0" id="_x0000_t75" coordsize="21600,21600" o:spt="75" o:preferrelative="t" path="m@4@5l@4@11@9@11@9@5xe" filled="f" stroked="f">
         <v:stroke joinstyle="miter"/>
         <v:formulas>
           <v:f eqn="if lineDrawn pixelLineWidth 0"/>
@@ -1760,7 +1824,7 @@
         <v:path o:extrusionok="f" gradientshapeok="t" o:connecttype="rect"/>
         <o:lock v:ext="edit" aspectratio="t"/>
       </v:shapetype>
-      <v:shape id="_x0000_i1050" type="#_x0000_t75" style="width:468pt;height:451.2pt" o:bullet="t">
+      <v:shape id="_x0000_i1028" type="#_x0000_t75" style="width:468pt;height:451.2pt" o:bullet="t">
         <v:imagedata r:id="rId1" o:title="1062px-Paw-print"/>
       </v:shape>
     </w:pict>

</xml_diff>